<commit_message>
Terminato caso d'uso modifica profilo fattorino
</commit_message>
<xml_diff>
--- a/Documents/Eat&Reorder - Use Cases documents/UC RFU Gestione Utente/RFU3.3 - ModificaProfiloFattorino.docx
+++ b/Documents/Eat&Reorder - Use Cases documents/UC RFU Gestione Utente/RFU3.3 - ModificaProfiloFattorino.docx
@@ -15,7 +15,7 @@
       </w:tblGrid>
       <w:tr>
         <w:trPr>
-          <w:trHeight w:val="1345"/>
+          <w:trHeight w:val="416"/>
         </w:trPr>
         <w:tc>
           <w:tcPr>
@@ -64,6 +64,7 @@
               </w:rPr>
               <w:t xml:space="preserve">RFU3.3 - </w:t>
             </w:r>
+            <w:proofErr w:type="spellStart"/>
             <w:r>
               <w:rPr>
                 <w:b/>
@@ -99,6 +100,681 @@
               </w:rPr>
               <w:t>attorino</w:t>
             </w:r>
+            <w:proofErr w:type="spellEnd"/>
+          </w:p>
+        </w:tc>
+      </w:tr>
+      <w:tr>
+        <w:trPr>
+          <w:trHeight w:val="433"/>
+        </w:trPr>
+        <w:tc>
+          <w:tcPr>
+            <w:tcW w:w="2354" w:type="dxa"/>
+          </w:tcPr>
+          <w:p>
+            <w:pPr>
+              <w:rPr>
+                <w:b/>
+                <w:bCs/>
+              </w:rPr>
+            </w:pPr>
+            <w:r>
+              <w:rPr>
+                <w:b/>
+                <w:bCs/>
+              </w:rPr>
+              <w:t>Attori Partecipanti:</w:t>
+            </w:r>
+          </w:p>
+          <w:p>
+            <w:pPr>
+              <w:rPr>
+                <w:b/>
+                <w:bCs/>
+              </w:rPr>
+            </w:pPr>
+          </w:p>
+        </w:tc>
+        <w:tc>
+          <w:tcPr>
+            <w:tcW w:w="7663" w:type="dxa"/>
+            <w:gridSpan w:val="2"/>
+          </w:tcPr>
+          <w:p>
+            <w:pPr>
+              <w:rPr>
+                <w:b/>
+                <w:bCs/>
+              </w:rPr>
+            </w:pPr>
+            <w:r>
+              <w:rPr>
+                <w:b/>
+                <w:bCs/>
+              </w:rPr>
+              <w:t>F</w:t>
+            </w:r>
+            <w:r>
+              <w:rPr>
+                <w:b/>
+                <w:bCs/>
+              </w:rPr>
+              <w:t>attorino</w:t>
+            </w:r>
+            <w:r>
+              <w:rPr>
+                <w:b/>
+                <w:bCs/>
+              </w:rPr>
+              <w:t xml:space="preserve"> </w:t>
+            </w:r>
+          </w:p>
+        </w:tc>
+      </w:tr>
+      <w:tr>
+        <w:trPr>
+          <w:trHeight w:val="313"/>
+        </w:trPr>
+        <w:tc>
+          <w:tcPr>
+            <w:tcW w:w="2354" w:type="dxa"/>
+            <w:tcBorders>
+              <w:bottom w:val="single" w:sz="4" w:space="0" w:color="auto"/>
+            </w:tcBorders>
+          </w:tcPr>
+          <w:p>
+            <w:pPr>
+              <w:rPr>
+                <w:b/>
+                <w:bCs/>
+              </w:rPr>
+            </w:pPr>
+            <w:r>
+              <w:rPr>
+                <w:b/>
+                <w:bCs/>
+              </w:rPr>
+              <w:t xml:space="preserve">Entry </w:t>
+            </w:r>
+            <w:proofErr w:type="spellStart"/>
+            <w:r>
+              <w:rPr>
+                <w:b/>
+                <w:bCs/>
+              </w:rPr>
+              <w:t>Condition</w:t>
+            </w:r>
+            <w:proofErr w:type="spellEnd"/>
+            <w:r>
+              <w:rPr>
+                <w:b/>
+                <w:bCs/>
+              </w:rPr>
+              <w:t>:</w:t>
+            </w:r>
+          </w:p>
+        </w:tc>
+        <w:tc>
+          <w:tcPr>
+            <w:tcW w:w="7663" w:type="dxa"/>
+            <w:gridSpan w:val="2"/>
+            <w:tcBorders>
+              <w:bottom w:val="single" w:sz="4" w:space="0" w:color="auto"/>
+            </w:tcBorders>
+          </w:tcPr>
+          <w:p>
+            <w:pPr>
+              <w:rPr>
+                <w:b/>
+                <w:bCs/>
+              </w:rPr>
+            </w:pPr>
+            <w:r>
+              <w:rPr>
+                <w:b/>
+                <w:bCs/>
+              </w:rPr>
+              <w:t xml:space="preserve">Il </w:t>
+            </w:r>
+            <w:r>
+              <w:rPr>
+                <w:b/>
+                <w:bCs/>
+              </w:rPr>
+              <w:t>F</w:t>
+            </w:r>
+            <w:r>
+              <w:rPr>
+                <w:b/>
+                <w:bCs/>
+              </w:rPr>
+              <w:t>attorino</w:t>
+            </w:r>
+            <w:r>
+              <w:rPr>
+                <w:b/>
+                <w:bCs/>
+              </w:rPr>
+              <w:t xml:space="preserve"> è autenticato al sistema</w:t>
+            </w:r>
+          </w:p>
+        </w:tc>
+      </w:tr>
+      <w:tr>
+        <w:trPr>
+          <w:trHeight w:val="354"/>
+        </w:trPr>
+        <w:tc>
+          <w:tcPr>
+            <w:tcW w:w="2354" w:type="dxa"/>
+            <w:vMerge w:val="restart"/>
+            <w:tcBorders>
+              <w:bottom w:val="single" w:sz="4" w:space="0" w:color="auto"/>
+            </w:tcBorders>
+          </w:tcPr>
+          <w:p>
+            <w:pPr>
+              <w:rPr>
+                <w:b/>
+                <w:bCs/>
+              </w:rPr>
+            </w:pPr>
+            <w:r>
+              <w:rPr>
+                <w:b/>
+                <w:bCs/>
+              </w:rPr>
+              <w:t>Flows OF Events:</w:t>
+            </w:r>
+          </w:p>
+          <w:p>
+            <w:pPr>
+              <w:rPr>
+                <w:b/>
+                <w:bCs/>
+              </w:rPr>
+            </w:pPr>
+          </w:p>
+        </w:tc>
+        <w:tc>
+          <w:tcPr>
+            <w:tcW w:w="3539" w:type="dxa"/>
+            <w:tcBorders>
+              <w:bottom w:val="single" w:sz="4" w:space="0" w:color="auto"/>
+            </w:tcBorders>
+          </w:tcPr>
+          <w:p>
+            <w:pPr>
+              <w:rPr>
+                <w:b/>
+                <w:bCs/>
+              </w:rPr>
+            </w:pPr>
+            <w:r>
+              <w:rPr>
+                <w:b/>
+                <w:bCs/>
+              </w:rPr>
+              <w:t>Azioni Utente</w:t>
+            </w:r>
+          </w:p>
+        </w:tc>
+        <w:tc>
+          <w:tcPr>
+            <w:tcW w:w="4124" w:type="dxa"/>
+            <w:tcBorders>
+              <w:bottom w:val="single" w:sz="4" w:space="0" w:color="auto"/>
+            </w:tcBorders>
+          </w:tcPr>
+          <w:p>
+            <w:pPr>
+              <w:rPr>
+                <w:b/>
+                <w:bCs/>
+              </w:rPr>
+            </w:pPr>
+            <w:r>
+              <w:rPr>
+                <w:b/>
+                <w:bCs/>
+              </w:rPr>
+              <w:t>Azioni Sistema</w:t>
+            </w:r>
+          </w:p>
+        </w:tc>
+      </w:tr>
+      <w:tr>
+        <w:trPr>
+          <w:trHeight w:val="1296"/>
+        </w:trPr>
+        <w:tc>
+          <w:tcPr>
+            <w:tcW w:w="2354" w:type="dxa"/>
+            <w:vMerge/>
+            <w:tcBorders>
+              <w:top w:val="nil"/>
+              <w:bottom w:val="nil"/>
+              <w:right w:val="single" w:sz="4" w:space="0" w:color="auto"/>
+            </w:tcBorders>
+          </w:tcPr>
+          <w:p>
+            <w:pPr>
+              <w:rPr>
+                <w:b/>
+                <w:bCs/>
+              </w:rPr>
+            </w:pPr>
+          </w:p>
+        </w:tc>
+        <w:tc>
+          <w:tcPr>
+            <w:tcW w:w="3539" w:type="dxa"/>
+            <w:tcBorders>
+              <w:top w:val="single" w:sz="4" w:space="0" w:color="auto"/>
+              <w:left w:val="single" w:sz="4" w:space="0" w:color="auto"/>
+              <w:bottom w:val="nil"/>
+              <w:right w:val="nil"/>
+            </w:tcBorders>
+          </w:tcPr>
+          <w:p>
+            <w:pPr>
+              <w:pStyle w:val="Paragrafoelenco"/>
+              <w:numPr>
+                <w:ilvl w:val="0"/>
+                <w:numId w:val="1"/>
+              </w:numPr>
+            </w:pPr>
+            <w:r>
+              <w:t xml:space="preserve">Il </w:t>
+            </w:r>
+            <w:r>
+              <w:t>F</w:t>
+            </w:r>
+            <w:r>
+              <w:t>attorino</w:t>
+            </w:r>
+            <w:r>
+              <w:t xml:space="preserve"> vuole modificare i dati del suo profilo </w:t>
+            </w:r>
+          </w:p>
+        </w:tc>
+        <w:tc>
+          <w:tcPr>
+            <w:tcW w:w="4124" w:type="dxa"/>
+            <w:tcBorders>
+              <w:top w:val="single" w:sz="4" w:space="0" w:color="auto"/>
+              <w:left w:val="nil"/>
+              <w:bottom w:val="nil"/>
+              <w:right w:val="single" w:sz="4" w:space="0" w:color="auto"/>
+            </w:tcBorders>
+          </w:tcPr>
+          <w:p>
+            <w:pPr>
+              <w:pStyle w:val="Paragrafoelenco"/>
+            </w:pPr>
+          </w:p>
+        </w:tc>
+      </w:tr>
+      <w:tr>
+        <w:trPr>
+          <w:trHeight w:val="1296"/>
+        </w:trPr>
+        <w:tc>
+          <w:tcPr>
+            <w:tcW w:w="2354" w:type="dxa"/>
+            <w:tcBorders>
+              <w:top w:val="nil"/>
+              <w:bottom w:val="nil"/>
+              <w:right w:val="single" w:sz="4" w:space="0" w:color="auto"/>
+            </w:tcBorders>
+          </w:tcPr>
+          <w:p>
+            <w:pPr>
+              <w:rPr>
+                <w:b/>
+                <w:bCs/>
+              </w:rPr>
+            </w:pPr>
+          </w:p>
+        </w:tc>
+        <w:tc>
+          <w:tcPr>
+            <w:tcW w:w="3539" w:type="dxa"/>
+            <w:tcBorders>
+              <w:top w:val="nil"/>
+              <w:left w:val="single" w:sz="4" w:space="0" w:color="auto"/>
+              <w:bottom w:val="nil"/>
+              <w:right w:val="nil"/>
+            </w:tcBorders>
+          </w:tcPr>
+          <w:p>
+            <w:pPr>
+              <w:pStyle w:val="Paragrafoelenco"/>
+            </w:pPr>
+          </w:p>
+        </w:tc>
+        <w:tc>
+          <w:tcPr>
+            <w:tcW w:w="4124" w:type="dxa"/>
+            <w:tcBorders>
+              <w:top w:val="nil"/>
+              <w:left w:val="nil"/>
+              <w:bottom w:val="nil"/>
+              <w:right w:val="single" w:sz="4" w:space="0" w:color="auto"/>
+            </w:tcBorders>
+          </w:tcPr>
+          <w:p>
+            <w:pPr>
+              <w:pStyle w:val="Paragrafoelenco"/>
+              <w:numPr>
+                <w:ilvl w:val="0"/>
+                <w:numId w:val="1"/>
+              </w:numPr>
+            </w:pPr>
+            <w:r>
+              <w:t>Il sistema mostra la pagina di modifica del profilo Fattorino</w:t>
+            </w:r>
+          </w:p>
+        </w:tc>
+      </w:tr>
+      <w:tr>
+        <w:trPr>
+          <w:trHeight w:val="1953"/>
+        </w:trPr>
+        <w:tc>
+          <w:tcPr>
+            <w:tcW w:w="2354" w:type="dxa"/>
+            <w:vMerge w:val="restart"/>
+            <w:tcBorders>
+              <w:top w:val="nil"/>
+              <w:right w:val="single" w:sz="4" w:space="0" w:color="auto"/>
+            </w:tcBorders>
+          </w:tcPr>
+          <w:p>
+            <w:pPr>
+              <w:rPr>
+                <w:b/>
+                <w:bCs/>
+              </w:rPr>
+            </w:pPr>
+          </w:p>
+        </w:tc>
+        <w:tc>
+          <w:tcPr>
+            <w:tcW w:w="3539" w:type="dxa"/>
+            <w:tcBorders>
+              <w:top w:val="nil"/>
+              <w:left w:val="single" w:sz="4" w:space="0" w:color="auto"/>
+              <w:bottom w:val="nil"/>
+              <w:right w:val="nil"/>
+            </w:tcBorders>
+          </w:tcPr>
+          <w:p>
+            <w:pPr>
+              <w:pStyle w:val="Paragrafoelenco"/>
+              <w:numPr>
+                <w:ilvl w:val="0"/>
+                <w:numId w:val="1"/>
+              </w:numPr>
+              <w:rPr>
+                <w:b/>
+                <w:bCs/>
+              </w:rPr>
+            </w:pPr>
+            <w:r>
+              <w:t>Il Fattorino può modificare il nome, il cognome, numero di telefono, città di consegna e provincia, orario di inizio disponibilità consegna, orario di fine disponibilità consegna, giorni di disponibilità.</w:t>
+            </w:r>
+            <w:r>
+              <w:t xml:space="preserve"> </w:t>
+            </w:r>
+            <w:r>
+              <w:t>Può modificare la password inserendo la password attuale e la nuova password</w:t>
+            </w:r>
+            <w:r>
+              <w:t xml:space="preserve">. </w:t>
+            </w:r>
+            <w:r>
+              <w:t xml:space="preserve">Non può modificare </w:t>
+            </w:r>
+            <w:proofErr w:type="gramStart"/>
+            <w:r>
+              <w:t>l’email</w:t>
+            </w:r>
+            <w:proofErr w:type="gramEnd"/>
+            <w:r>
+              <w:t>.</w:t>
+            </w:r>
+          </w:p>
+          <w:p>
+            <w:pPr>
+              <w:pStyle w:val="Paragrafoelenco"/>
+              <w:rPr>
+                <w:b/>
+                <w:bCs/>
+              </w:rPr>
+            </w:pPr>
+          </w:p>
+        </w:tc>
+        <w:tc>
+          <w:tcPr>
+            <w:tcW w:w="4124" w:type="dxa"/>
+            <w:tcBorders>
+              <w:top w:val="nil"/>
+              <w:left w:val="nil"/>
+              <w:bottom w:val="nil"/>
+              <w:right w:val="single" w:sz="4" w:space="0" w:color="auto"/>
+            </w:tcBorders>
+          </w:tcPr>
+          <w:p>
+            <w:pPr>
+              <w:pStyle w:val="Paragrafoelenco"/>
+            </w:pPr>
+          </w:p>
+        </w:tc>
+      </w:tr>
+      <w:tr>
+        <w:trPr>
+          <w:trHeight w:val="889"/>
+        </w:trPr>
+        <w:tc>
+          <w:tcPr>
+            <w:tcW w:w="2354" w:type="dxa"/>
+            <w:vMerge/>
+            <w:tcBorders>
+              <w:top w:val="nil"/>
+              <w:right w:val="single" w:sz="4" w:space="0" w:color="auto"/>
+            </w:tcBorders>
+          </w:tcPr>
+          <w:p>
+            <w:pPr>
+              <w:rPr>
+                <w:b/>
+                <w:bCs/>
+              </w:rPr>
+            </w:pPr>
+          </w:p>
+        </w:tc>
+        <w:tc>
+          <w:tcPr>
+            <w:tcW w:w="3539" w:type="dxa"/>
+            <w:tcBorders>
+              <w:top w:val="nil"/>
+              <w:left w:val="single" w:sz="4" w:space="0" w:color="auto"/>
+              <w:bottom w:val="nil"/>
+              <w:right w:val="nil"/>
+            </w:tcBorders>
+          </w:tcPr>
+          <w:p>
+            <w:pPr>
+              <w:pStyle w:val="Paragrafoelenco"/>
+              <w:numPr>
+                <w:ilvl w:val="0"/>
+                <w:numId w:val="1"/>
+              </w:numPr>
+              <w:rPr>
+                <w:b/>
+                <w:bCs/>
+              </w:rPr>
+            </w:pPr>
+            <w:r>
+              <w:t>Il Fattorino conferma i cambiamenti apportati</w:t>
+            </w:r>
+          </w:p>
+          <w:p>
+            <w:pPr>
+              <w:pStyle w:val="Paragrafoelenco"/>
+            </w:pPr>
+          </w:p>
+        </w:tc>
+        <w:tc>
+          <w:tcPr>
+            <w:tcW w:w="4124" w:type="dxa"/>
+            <w:tcBorders>
+              <w:top w:val="nil"/>
+              <w:left w:val="nil"/>
+              <w:bottom w:val="nil"/>
+              <w:right w:val="single" w:sz="4" w:space="0" w:color="auto"/>
+            </w:tcBorders>
+          </w:tcPr>
+          <w:p>
+            <w:pPr>
+              <w:pStyle w:val="Paragrafoelenco"/>
+            </w:pPr>
+          </w:p>
+        </w:tc>
+      </w:tr>
+      <w:tr>
+        <w:trPr>
+          <w:trHeight w:val="668"/>
+        </w:trPr>
+        <w:tc>
+          <w:tcPr>
+            <w:tcW w:w="2354" w:type="dxa"/>
+            <w:vMerge/>
+            <w:tcBorders>
+              <w:top w:val="nil"/>
+              <w:right w:val="single" w:sz="4" w:space="0" w:color="auto"/>
+            </w:tcBorders>
+          </w:tcPr>
+          <w:p>
+            <w:pPr>
+              <w:rPr>
+                <w:b/>
+                <w:bCs/>
+              </w:rPr>
+            </w:pPr>
+          </w:p>
+        </w:tc>
+        <w:tc>
+          <w:tcPr>
+            <w:tcW w:w="3539" w:type="dxa"/>
+            <w:tcBorders>
+              <w:top w:val="nil"/>
+              <w:left w:val="single" w:sz="4" w:space="0" w:color="auto"/>
+              <w:bottom w:val="nil"/>
+              <w:right w:val="nil"/>
+            </w:tcBorders>
+          </w:tcPr>
+          <w:p>
+            <w:pPr>
+              <w:pStyle w:val="Paragrafoelenco"/>
+            </w:pPr>
+          </w:p>
+        </w:tc>
+        <w:tc>
+          <w:tcPr>
+            <w:tcW w:w="4124" w:type="dxa"/>
+            <w:vMerge w:val="restart"/>
+            <w:tcBorders>
+              <w:top w:val="nil"/>
+              <w:left w:val="nil"/>
+              <w:bottom w:val="single" w:sz="4" w:space="0" w:color="auto"/>
+              <w:right w:val="single" w:sz="4" w:space="0" w:color="auto"/>
+            </w:tcBorders>
+          </w:tcPr>
+          <w:p>
+            <w:pPr>
+              <w:pStyle w:val="Paragrafoelenco"/>
+              <w:numPr>
+                <w:ilvl w:val="0"/>
+                <w:numId w:val="1"/>
+              </w:numPr>
+            </w:pPr>
+            <w:r>
+              <w:t>Il sistema apporta i cambiamenti al profilo Fattorino</w:t>
+            </w:r>
+            <w:r>
+              <w:t>.</w:t>
+            </w:r>
+          </w:p>
+        </w:tc>
+      </w:tr>
+      <w:tr>
+        <w:trPr>
+          <w:trHeight w:val="707"/>
+        </w:trPr>
+        <w:tc>
+          <w:tcPr>
+            <w:tcW w:w="2354" w:type="dxa"/>
+            <w:vMerge/>
+            <w:tcBorders>
+              <w:top w:val="nil"/>
+              <w:bottom w:val="single" w:sz="4" w:space="0" w:color="auto"/>
+              <w:right w:val="single" w:sz="4" w:space="0" w:color="auto"/>
+            </w:tcBorders>
+          </w:tcPr>
+          <w:p>
+            <w:pPr>
+              <w:rPr>
+                <w:b/>
+                <w:bCs/>
+              </w:rPr>
+            </w:pPr>
+          </w:p>
+        </w:tc>
+        <w:tc>
+          <w:tcPr>
+            <w:tcW w:w="3539" w:type="dxa"/>
+            <w:tcBorders>
+              <w:top w:val="nil"/>
+              <w:left w:val="single" w:sz="4" w:space="0" w:color="auto"/>
+              <w:bottom w:val="single" w:sz="4" w:space="0" w:color="auto"/>
+              <w:right w:val="nil"/>
+            </w:tcBorders>
+          </w:tcPr>
+          <w:p>
+            <w:pPr>
+              <w:pStyle w:val="Paragrafoelenco"/>
+              <w:numPr>
+                <w:ilvl w:val="0"/>
+                <w:numId w:val="1"/>
+              </w:numPr>
+            </w:pPr>
+            <w:r>
+              <w:t>Il Fattorino visualizza il profilo aggiornato</w:t>
+            </w:r>
+          </w:p>
+        </w:tc>
+        <w:tc>
+          <w:tcPr>
+            <w:tcW w:w="4124" w:type="dxa"/>
+            <w:vMerge/>
+            <w:tcBorders>
+              <w:top w:val="single" w:sz="4" w:space="0" w:color="auto"/>
+              <w:left w:val="nil"/>
+              <w:bottom w:val="single" w:sz="4" w:space="0" w:color="auto"/>
+              <w:right w:val="single" w:sz="4" w:space="0" w:color="auto"/>
+            </w:tcBorders>
+          </w:tcPr>
+          <w:p>
+            <w:pPr>
+              <w:pStyle w:val="Paragrafoelenco"/>
+              <w:numPr>
+                <w:ilvl w:val="0"/>
+                <w:numId w:val="1"/>
+              </w:numPr>
+            </w:pPr>
           </w:p>
         </w:tc>
       </w:tr>
@@ -109,20 +785,39 @@
         <w:tc>
           <w:tcPr>
             <w:tcW w:w="2354" w:type="dxa"/>
-          </w:tcPr>
-          <w:p>
-            <w:pPr>
-              <w:rPr>
-                <w:b/>
-                <w:bCs/>
-              </w:rPr>
-            </w:pPr>
-            <w:r>
-              <w:rPr>
-                <w:b/>
-                <w:bCs/>
-              </w:rPr>
-              <w:t>Attori Partecipanti:</w:t>
+            <w:tcBorders>
+              <w:top w:val="single" w:sz="4" w:space="0" w:color="auto"/>
+            </w:tcBorders>
+          </w:tcPr>
+          <w:p>
+            <w:pPr>
+              <w:rPr>
+                <w:b/>
+                <w:bCs/>
+              </w:rPr>
+            </w:pPr>
+            <w:r>
+              <w:rPr>
+                <w:b/>
+                <w:bCs/>
+              </w:rPr>
+              <w:t xml:space="preserve">Exit </w:t>
+            </w:r>
+            <w:proofErr w:type="spellStart"/>
+            <w:r>
+              <w:rPr>
+                <w:b/>
+                <w:bCs/>
+              </w:rPr>
+              <w:t>Condition</w:t>
+            </w:r>
+            <w:proofErr w:type="spellEnd"/>
+            <w:r>
+              <w:rPr>
+                <w:b/>
+                <w:bCs/>
+              </w:rPr>
+              <w:t>:</w:t>
             </w:r>
           </w:p>
           <w:p>
@@ -138,14 +833,24 @@
           <w:tcPr>
             <w:tcW w:w="7663" w:type="dxa"/>
             <w:gridSpan w:val="2"/>
-          </w:tcPr>
-          <w:p>
-            <w:pPr>
-              <w:rPr>
-                <w:b/>
-                <w:bCs/>
-              </w:rPr>
-            </w:pPr>
+            <w:tcBorders>
+              <w:top w:val="single" w:sz="4" w:space="0" w:color="auto"/>
+            </w:tcBorders>
+          </w:tcPr>
+          <w:p>
+            <w:pPr>
+              <w:rPr>
+                <w:b/>
+                <w:bCs/>
+              </w:rPr>
+            </w:pPr>
+            <w:r>
+              <w:rPr>
+                <w:b/>
+                <w:bCs/>
+              </w:rPr>
+              <w:t xml:space="preserve">Il </w:t>
+            </w:r>
             <w:r>
               <w:rPr>
                 <w:b/>
@@ -165,7 +870,7 @@
                 <w:b/>
                 <w:bCs/>
               </w:rPr>
-              <w:t xml:space="preserve"> </w:t>
+              <w:t xml:space="preserve"> ha modificato i dati del proprio profilo</w:t>
             </w:r>
           </w:p>
         </w:tc>
@@ -190,7 +895,7 @@
                 <w:b/>
                 <w:bCs/>
               </w:rPr>
-              <w:t>Entry Condition:</w:t>
+              <w:t>Eccezioni:</w:t>
             </w:r>
           </w:p>
         </w:tc>
@@ -200,543 +905,116 @@
             <w:gridSpan w:val="2"/>
           </w:tcPr>
           <w:p>
-            <w:pPr>
-              <w:rPr>
-                <w:b/>
-                <w:bCs/>
-              </w:rPr>
-            </w:pPr>
-            <w:r>
-              <w:rPr>
-                <w:b/>
-                <w:bCs/>
-              </w:rPr>
-              <w:t xml:space="preserve">Il </w:t>
-            </w:r>
-            <w:r>
-              <w:rPr>
-                <w:b/>
-                <w:bCs/>
-              </w:rPr>
-              <w:t>F</w:t>
-            </w:r>
-            <w:r>
-              <w:rPr>
-                <w:b/>
-                <w:bCs/>
-              </w:rPr>
-              <w:t>attorino</w:t>
-            </w:r>
-            <w:r>
-              <w:rPr>
-                <w:b/>
-                <w:bCs/>
-              </w:rPr>
-              <w:t xml:space="preserve"> è registrato e autenticato al sistema</w:t>
-            </w:r>
-          </w:p>
-        </w:tc>
-      </w:tr>
-      <w:tr>
-        <w:trPr>
-          <w:trHeight w:val="354"/>
-        </w:trPr>
-        <w:tc>
-          <w:tcPr>
-            <w:tcW w:w="2354" w:type="dxa"/>
-            <w:vMerge w:val="restart"/>
-          </w:tcPr>
-          <w:p>
-            <w:pPr>
-              <w:rPr>
-                <w:b/>
-                <w:bCs/>
-              </w:rPr>
-            </w:pPr>
-            <w:r>
-              <w:rPr>
-                <w:b/>
-                <w:bCs/>
-              </w:rPr>
-              <w:t>Flows OF Events:</w:t>
-            </w:r>
-          </w:p>
-          <w:p>
-            <w:pPr>
-              <w:rPr>
-                <w:b/>
-                <w:bCs/>
-              </w:rPr>
-            </w:pPr>
-          </w:p>
-        </w:tc>
-        <w:tc>
-          <w:tcPr>
-            <w:tcW w:w="3539" w:type="dxa"/>
-          </w:tcPr>
-          <w:p>
-            <w:pPr>
-              <w:rPr>
-                <w:b/>
-                <w:bCs/>
-              </w:rPr>
-            </w:pPr>
-            <w:r>
-              <w:rPr>
-                <w:b/>
-                <w:bCs/>
-              </w:rPr>
-              <w:t>Azioni Utente</w:t>
-            </w:r>
-          </w:p>
-        </w:tc>
-        <w:tc>
-          <w:tcPr>
-            <w:tcW w:w="4124" w:type="dxa"/>
-          </w:tcPr>
-          <w:p>
-            <w:pPr>
-              <w:rPr>
-                <w:b/>
-                <w:bCs/>
-              </w:rPr>
-            </w:pPr>
-            <w:r>
-              <w:rPr>
-                <w:b/>
-                <w:bCs/>
-              </w:rPr>
-              <w:t>Azioni Sistema</w:t>
-            </w:r>
-          </w:p>
-        </w:tc>
-      </w:tr>
-      <w:tr>
-        <w:trPr>
-          <w:trHeight w:val="1296"/>
-        </w:trPr>
-        <w:tc>
-          <w:tcPr>
-            <w:tcW w:w="2354" w:type="dxa"/>
-            <w:vMerge/>
-          </w:tcPr>
-          <w:p>
-            <w:pPr>
-              <w:rPr>
-                <w:b/>
-                <w:bCs/>
-              </w:rPr>
-            </w:pPr>
-          </w:p>
-        </w:tc>
-        <w:tc>
-          <w:tcPr>
-            <w:tcW w:w="3539" w:type="dxa"/>
-            <w:tcBorders>
-              <w:bottom w:val="single" w:sz="4" w:space="0" w:color="auto"/>
-            </w:tcBorders>
-          </w:tcPr>
-          <w:p>
-            <w:pPr>
-              <w:pStyle w:val="Paragrafoelenco"/>
-              <w:numPr>
-                <w:ilvl w:val="0"/>
-                <w:numId w:val="1"/>
-              </w:numPr>
-            </w:pPr>
-            <w:r>
-              <w:t xml:space="preserve">Il </w:t>
-            </w:r>
-            <w:r>
-              <w:t>F</w:t>
-            </w:r>
-            <w:r>
-              <w:t>attorino</w:t>
-            </w:r>
-            <w:r>
-              <w:t xml:space="preserve"> vuole modificare i dati del suo profilo </w:t>
-            </w:r>
-          </w:p>
-        </w:tc>
-        <w:tc>
-          <w:tcPr>
-            <w:tcW w:w="4124" w:type="dxa"/>
-          </w:tcPr>
-          <w:p>
-            <w:pPr>
-              <w:pStyle w:val="Paragrafoelenco"/>
-              <w:numPr>
-                <w:ilvl w:val="0"/>
-                <w:numId w:val="1"/>
-              </w:numPr>
-            </w:pPr>
-            <w:r>
-              <w:t xml:space="preserve">Il sistema mostra la pagina di modifica del profilo </w:t>
-            </w:r>
-            <w:r>
-              <w:t>F</w:t>
-            </w:r>
-            <w:r>
-              <w:t>attorino</w:t>
-            </w:r>
-          </w:p>
-        </w:tc>
-      </w:tr>
-      <w:tr>
-        <w:trPr>
-          <w:trHeight w:val="1953"/>
-        </w:trPr>
-        <w:tc>
-          <w:tcPr>
-            <w:tcW w:w="2354" w:type="dxa"/>
-            <w:vMerge w:val="restart"/>
-          </w:tcPr>
-          <w:p>
-            <w:pPr>
-              <w:rPr>
-                <w:b/>
-                <w:bCs/>
-              </w:rPr>
-            </w:pPr>
-          </w:p>
-        </w:tc>
-        <w:tc>
-          <w:tcPr>
-            <w:tcW w:w="3539" w:type="dxa"/>
-            <w:tcBorders>
-              <w:bottom w:val="single" w:sz="4" w:space="0" w:color="auto"/>
-            </w:tcBorders>
-          </w:tcPr>
-          <w:p>
-            <w:pPr>
-              <w:pStyle w:val="Paragrafoelenco"/>
-              <w:numPr>
-                <w:ilvl w:val="0"/>
-                <w:numId w:val="1"/>
-              </w:numPr>
-              <w:rPr>
-                <w:b/>
-                <w:bCs/>
-              </w:rPr>
-            </w:pPr>
-            <w:r>
-              <w:t>Il Fattorino può modificare il nome, il cognome, numero di telefono, città di consegna e provincia, orario di inizio disponibilità consegna, orario di fine disponibilità consegna, giorni di disponibilità.</w:t>
-            </w:r>
-            <w:r>
-              <w:t xml:space="preserve"> </w:t>
-            </w:r>
-            <w:r>
-              <w:t>Può modificare la password inserendo la password attuale e la nuova password</w:t>
-            </w:r>
-            <w:r>
-              <w:t xml:space="preserve">. </w:t>
-            </w:r>
-            <w:r>
-              <w:t>Non può modificare l’email.</w:t>
-            </w:r>
-          </w:p>
-          <w:p>
-            <w:pPr>
-              <w:pStyle w:val="Paragrafoelenco"/>
-              <w:rPr>
-                <w:b/>
-                <w:bCs/>
-              </w:rPr>
-            </w:pPr>
-          </w:p>
-        </w:tc>
-        <w:tc>
-          <w:tcPr>
-            <w:tcW w:w="4124" w:type="dxa"/>
-          </w:tcPr>
-          <w:p>
-            <w:pPr>
-              <w:pStyle w:val="Paragrafoelenco"/>
-            </w:pPr>
-          </w:p>
-        </w:tc>
-      </w:tr>
-      <w:tr>
-        <w:trPr>
-          <w:trHeight w:val="889"/>
-        </w:trPr>
-        <w:tc>
-          <w:tcPr>
-            <w:tcW w:w="2354" w:type="dxa"/>
-            <w:vMerge/>
-          </w:tcPr>
-          <w:p>
-            <w:pPr>
-              <w:rPr>
-                <w:b/>
-                <w:bCs/>
-              </w:rPr>
-            </w:pPr>
-          </w:p>
-        </w:tc>
-        <w:tc>
-          <w:tcPr>
-            <w:tcW w:w="3539" w:type="dxa"/>
-          </w:tcPr>
-          <w:p>
-            <w:pPr>
-              <w:pStyle w:val="Paragrafoelenco"/>
-              <w:numPr>
-                <w:ilvl w:val="0"/>
-                <w:numId w:val="1"/>
-              </w:numPr>
-              <w:rPr>
-                <w:b/>
-                <w:bCs/>
-              </w:rPr>
-            </w:pPr>
-            <w:r>
-              <w:t>Il Fattorino conferma i cambiamenti apportati</w:t>
-            </w:r>
-          </w:p>
-          <w:p>
-            <w:pPr>
-              <w:pStyle w:val="Paragrafoelenco"/>
-            </w:pPr>
-          </w:p>
-        </w:tc>
-        <w:tc>
-          <w:tcPr>
-            <w:tcW w:w="4124" w:type="dxa"/>
-          </w:tcPr>
-          <w:p>
-            <w:pPr>
-              <w:pStyle w:val="Paragrafoelenco"/>
-            </w:pPr>
-          </w:p>
-        </w:tc>
-      </w:tr>
-      <w:tr>
-        <w:trPr>
-          <w:trHeight w:val="668"/>
-        </w:trPr>
-        <w:tc>
-          <w:tcPr>
-            <w:tcW w:w="2354" w:type="dxa"/>
-            <w:vMerge/>
-          </w:tcPr>
-          <w:p>
-            <w:pPr>
-              <w:rPr>
-                <w:b/>
-                <w:bCs/>
-              </w:rPr>
-            </w:pPr>
-          </w:p>
-        </w:tc>
-        <w:tc>
-          <w:tcPr>
-            <w:tcW w:w="3539" w:type="dxa"/>
-            <w:tcBorders>
-              <w:bottom w:val="single" w:sz="4" w:space="0" w:color="auto"/>
-            </w:tcBorders>
-          </w:tcPr>
-          <w:p>
-            <w:pPr>
-              <w:pStyle w:val="Paragrafoelenco"/>
-            </w:pPr>
-          </w:p>
-        </w:tc>
-        <w:tc>
-          <w:tcPr>
-            <w:tcW w:w="4124" w:type="dxa"/>
-            <w:vMerge w:val="restart"/>
-          </w:tcPr>
-          <w:p>
-            <w:pPr>
-              <w:pStyle w:val="Paragrafoelenco"/>
-              <w:numPr>
-                <w:ilvl w:val="0"/>
-                <w:numId w:val="1"/>
-              </w:numPr>
-            </w:pPr>
-            <w:r>
-              <w:t>Il sistema apporta i cambiamenti al profilo Fattorino</w:t>
-            </w:r>
-            <w:r>
-              <w:t>.</w:t>
-            </w:r>
-          </w:p>
-        </w:tc>
-      </w:tr>
-      <w:tr>
-        <w:trPr>
-          <w:trHeight w:val="707"/>
-        </w:trPr>
-        <w:tc>
-          <w:tcPr>
-            <w:tcW w:w="2354" w:type="dxa"/>
-            <w:vMerge/>
-          </w:tcPr>
-          <w:p>
-            <w:pPr>
-              <w:rPr>
-                <w:b/>
-                <w:bCs/>
-              </w:rPr>
-            </w:pPr>
-          </w:p>
-        </w:tc>
-        <w:tc>
-          <w:tcPr>
-            <w:tcW w:w="3539" w:type="dxa"/>
-            <w:tcBorders>
-              <w:bottom w:val="single" w:sz="4" w:space="0" w:color="auto"/>
-            </w:tcBorders>
-          </w:tcPr>
-          <w:p>
-            <w:pPr>
-              <w:pStyle w:val="Paragrafoelenco"/>
-              <w:numPr>
-                <w:ilvl w:val="0"/>
-                <w:numId w:val="1"/>
-              </w:numPr>
-            </w:pPr>
-            <w:r>
-              <w:t>Il Fattorino visualizza il profilo aggiornato</w:t>
+            <w:r>
+              <w:t>5A. Il sistema verifica che il cliente ha inserito uno o più campi vuoti</w:t>
+            </w:r>
+          </w:p>
+          <w:p>
+            <w:r>
+              <w:t>6A. il sistema visualizza un messaggio di errore con il nome dei campi vuoti inseriti</w:t>
+            </w:r>
+          </w:p>
+          <w:p>
+            <w:pPr>
+              <w:rPr>
+                <w:b/>
+                <w:bCs/>
+              </w:rPr>
+            </w:pPr>
+            <w:r>
+              <w:t xml:space="preserve">7A. Riprendi dal punto </w:t>
+            </w:r>
+            <w:proofErr w:type="gramStart"/>
+            <w:r>
+              <w:t>2</w:t>
+            </w:r>
+            <w:r>
+              <w:rPr>
+                <w:b/>
+                <w:bCs/>
+              </w:rPr>
+              <w:t>.(</w:t>
+            </w:r>
+            <w:proofErr w:type="gramEnd"/>
+            <w:r>
+              <w:rPr>
+                <w:b/>
+                <w:bCs/>
+              </w:rPr>
+              <w:t xml:space="preserve">RFU 3.1.A </w:t>
+            </w:r>
+            <w:proofErr w:type="spellStart"/>
+            <w:r>
+              <w:rPr>
+                <w:b/>
+                <w:bCs/>
+              </w:rPr>
+              <w:t>CampiVuotiInseriti</w:t>
+            </w:r>
+            <w:proofErr w:type="spellEnd"/>
+            <w:r>
+              <w:rPr>
+                <w:b/>
+                <w:bCs/>
+              </w:rPr>
+              <w:t>)</w:t>
+            </w:r>
+          </w:p>
+          <w:p>
+            <w:pPr>
+              <w:rPr>
+                <w:b/>
+                <w:bCs/>
+              </w:rPr>
+            </w:pPr>
+          </w:p>
+          <w:p>
+            <w:r>
+              <w:t>5B. Il sistema verifica che la password attuale inserita non corrisponde alla password attuale del cliente.</w:t>
+            </w:r>
+          </w:p>
+          <w:p>
+            <w:r>
+              <w:t>6B. Il sistema visualizza un errore di password attu</w:t>
             </w:r>
             <w:bookmarkStart w:id="0" w:name="_GoBack"/>
             <w:bookmarkEnd w:id="0"/>
-          </w:p>
-        </w:tc>
-        <w:tc>
-          <w:tcPr>
-            <w:tcW w:w="4124" w:type="dxa"/>
-            <w:vMerge/>
-          </w:tcPr>
-          <w:p>
-            <w:pPr>
-              <w:pStyle w:val="Paragrafoelenco"/>
-              <w:numPr>
-                <w:ilvl w:val="0"/>
-                <w:numId w:val="1"/>
-              </w:numPr>
-            </w:pPr>
-          </w:p>
-        </w:tc>
-      </w:tr>
-      <w:tr>
-        <w:trPr>
-          <w:trHeight w:val="1325"/>
-        </w:trPr>
-        <w:tc>
-          <w:tcPr>
-            <w:tcW w:w="2354" w:type="dxa"/>
-          </w:tcPr>
-          <w:p>
-            <w:pPr>
-              <w:rPr>
-                <w:b/>
-                <w:bCs/>
-              </w:rPr>
-            </w:pPr>
-            <w:r>
-              <w:rPr>
-                <w:b/>
-                <w:bCs/>
-              </w:rPr>
-              <w:t>Exit Condition:</w:t>
-            </w:r>
-          </w:p>
-          <w:p>
-            <w:pPr>
-              <w:rPr>
-                <w:b/>
-                <w:bCs/>
-              </w:rPr>
-            </w:pPr>
-          </w:p>
-        </w:tc>
-        <w:tc>
-          <w:tcPr>
-            <w:tcW w:w="7663" w:type="dxa"/>
-            <w:gridSpan w:val="2"/>
-          </w:tcPr>
-          <w:p>
-            <w:pPr>
-              <w:rPr>
-                <w:b/>
-                <w:bCs/>
-              </w:rPr>
-            </w:pPr>
-            <w:r>
-              <w:rPr>
-                <w:b/>
-                <w:bCs/>
-              </w:rPr>
-              <w:t xml:space="preserve">Il </w:t>
-            </w:r>
-            <w:r>
-              <w:rPr>
-                <w:b/>
-                <w:bCs/>
-              </w:rPr>
-              <w:t>F</w:t>
-            </w:r>
-            <w:r>
-              <w:rPr>
-                <w:b/>
-                <w:bCs/>
-              </w:rPr>
-              <w:t>attorino</w:t>
-            </w:r>
-            <w:r>
-              <w:rPr>
-                <w:b/>
-                <w:bCs/>
-              </w:rPr>
-              <w:t xml:space="preserve"> ha modificato i dati del proprio profilo</w:t>
-            </w:r>
-          </w:p>
-        </w:tc>
-      </w:tr>
-      <w:tr>
-        <w:trPr>
-          <w:trHeight w:val="1325"/>
-        </w:trPr>
-        <w:tc>
-          <w:tcPr>
-            <w:tcW w:w="2354" w:type="dxa"/>
-          </w:tcPr>
-          <w:p>
-            <w:pPr>
-              <w:rPr>
-                <w:b/>
-                <w:bCs/>
-              </w:rPr>
-            </w:pPr>
-            <w:r>
-              <w:rPr>
-                <w:b/>
-                <w:bCs/>
-              </w:rPr>
-              <w:t>Eccezioni:</w:t>
-            </w:r>
-          </w:p>
-        </w:tc>
-        <w:tc>
-          <w:tcPr>
-            <w:tcW w:w="7663" w:type="dxa"/>
-            <w:gridSpan w:val="2"/>
-          </w:tcPr>
-          <w:p>
-            <w:pPr>
-              <w:rPr>
-                <w:b/>
-                <w:bCs/>
-              </w:rPr>
-            </w:pPr>
-            <w:r>
-              <w:rPr>
-                <w:b/>
-                <w:bCs/>
-              </w:rPr>
-              <w:t>Dati inseriti non corretti, password precedente uguale alla nuova password.</w:t>
+            <w:r>
+              <w:t>ale non corrispondente.</w:t>
+            </w:r>
+          </w:p>
+          <w:p>
+            <w:pPr>
+              <w:rPr>
+                <w:b/>
+                <w:bCs/>
+              </w:rPr>
+            </w:pPr>
+            <w:r>
+              <w:t>7A. Riprendi dal punto 2.</w:t>
+            </w:r>
+            <w:r>
+              <w:rPr>
+                <w:b/>
+                <w:bCs/>
+              </w:rPr>
+              <w:t xml:space="preserve"> (RFU 3.1.B </w:t>
+            </w:r>
+            <w:proofErr w:type="spellStart"/>
+            <w:r>
+              <w:rPr>
+                <w:b/>
+                <w:bCs/>
+              </w:rPr>
+              <w:t>PasswordNonCorrispondente</w:t>
+            </w:r>
+            <w:proofErr w:type="spellEnd"/>
+            <w:r>
+              <w:rPr>
+                <w:b/>
+                <w:bCs/>
+              </w:rPr>
+              <w:t>)</w:t>
             </w:r>
           </w:p>
         </w:tc>

</xml_diff>

<commit_message>
Update RFU3.3 - ModificaProfiloFattorino.docx
</commit_message>
<xml_diff>
--- a/Documents/Eat&Reorder - Use Cases documents/UC RFU Gestione Utente/RFU3.3 - ModificaProfiloFattorino.docx
+++ b/Documents/Eat&Reorder - Use Cases documents/UC RFU Gestione Utente/RFU3.3 - ModificaProfiloFattorino.docx
@@ -62,6 +62,13 @@
                 <w:b/>
                 <w:bCs/>
               </w:rPr>
+              <w:t xml:space="preserve">RFU3.3 - </w:t>
+            </w:r>
+            <w:r>
+              <w:rPr>
+                <w:b/>
+                <w:bCs/>
+              </w:rPr>
               <w:t>Modifica</w:t>
             </w:r>
             <w:r>
@@ -213,8 +220,6 @@
               </w:rPr>
               <w:t>F</w:t>
             </w:r>
-            <w:bookmarkStart w:id="0" w:name="_GoBack"/>
-            <w:bookmarkEnd w:id="0"/>
             <w:r>
               <w:rPr>
                 <w:b/>
@@ -287,7 +292,7 @@
         </w:tc>
         <w:tc>
           <w:tcPr>
-            <w:tcW w:w="4123" w:type="dxa"/>
+            <w:tcW w:w="4124" w:type="dxa"/>
           </w:tcPr>
           <w:p>
             <w:pPr>
@@ -327,74 +332,51 @@
         <w:tc>
           <w:tcPr>
             <w:tcW w:w="3539" w:type="dxa"/>
-          </w:tcPr>
-          <w:p>
-            <w:pPr>
-              <w:rPr>
-                <w:b/>
-                <w:bCs/>
-              </w:rPr>
-            </w:pPr>
-            <w:r>
-              <w:rPr>
-                <w:b/>
-                <w:bCs/>
-              </w:rPr>
+            <w:tcBorders>
+              <w:bottom w:val="single" w:sz="4" w:space="0" w:color="auto"/>
+            </w:tcBorders>
+          </w:tcPr>
+          <w:p>
+            <w:pPr>
+              <w:pStyle w:val="Paragrafoelenco"/>
+              <w:numPr>
+                <w:ilvl w:val="0"/>
+                <w:numId w:val="1"/>
+              </w:numPr>
+            </w:pPr>
+            <w:r>
               <w:t xml:space="preserve">Il </w:t>
             </w:r>
             <w:r>
-              <w:rPr>
-                <w:b/>
-                <w:bCs/>
-              </w:rPr>
               <w:t>F</w:t>
             </w:r>
             <w:r>
-              <w:rPr>
-                <w:b/>
-                <w:bCs/>
-              </w:rPr>
               <w:t>attorino</w:t>
             </w:r>
             <w:r>
-              <w:rPr>
-                <w:b/>
-                <w:bCs/>
-              </w:rPr>
               <w:t xml:space="preserve"> vuole modificare i dati del suo profilo </w:t>
             </w:r>
           </w:p>
         </w:tc>
         <w:tc>
           <w:tcPr>
-            <w:tcW w:w="4123" w:type="dxa"/>
-          </w:tcPr>
-          <w:p>
-            <w:pPr>
-              <w:rPr>
-                <w:b/>
-                <w:bCs/>
-              </w:rPr>
-            </w:pPr>
-            <w:r>
-              <w:rPr>
-                <w:b/>
-                <w:bCs/>
-              </w:rPr>
+            <w:tcW w:w="4124" w:type="dxa"/>
+          </w:tcPr>
+          <w:p>
+            <w:pPr>
+              <w:pStyle w:val="Paragrafoelenco"/>
+              <w:numPr>
+                <w:ilvl w:val="0"/>
+                <w:numId w:val="1"/>
+              </w:numPr>
+            </w:pPr>
+            <w:r>
               <w:t xml:space="preserve">Il sistema mostra la pagina di modifica del profilo </w:t>
             </w:r>
             <w:r>
-              <w:rPr>
-                <w:b/>
-                <w:bCs/>
-              </w:rPr>
               <w:t>F</w:t>
             </w:r>
             <w:r>
-              <w:rPr>
-                <w:b/>
-                <w:bCs/>
-              </w:rPr>
               <w:t>attorino</w:t>
             </w:r>
           </w:p>
@@ -402,11 +384,12 @@
       </w:tr>
       <w:tr>
         <w:trPr>
-          <w:trHeight w:val="1296"/>
+          <w:trHeight w:val="1953"/>
         </w:trPr>
         <w:tc>
           <w:tcPr>
             <w:tcW w:w="2354" w:type="dxa"/>
+            <w:vMerge w:val="restart"/>
           </w:tcPr>
           <w:p>
             <w:pPr>
@@ -420,206 +403,220 @@
         <w:tc>
           <w:tcPr>
             <w:tcW w:w="3539" w:type="dxa"/>
-          </w:tcPr>
-          <w:p>
-            <w:pPr>
-              <w:rPr>
-                <w:b/>
-                <w:bCs/>
-              </w:rPr>
-            </w:pPr>
-            <w:r>
-              <w:rPr>
-                <w:b/>
-                <w:bCs/>
-              </w:rPr>
-              <w:t xml:space="preserve">Il </w:t>
-            </w:r>
-            <w:r>
-              <w:rPr>
-                <w:b/>
-                <w:bCs/>
-              </w:rPr>
-              <w:t>F</w:t>
-            </w:r>
-            <w:r>
-              <w:rPr>
-                <w:b/>
-                <w:bCs/>
-              </w:rPr>
-              <w:t>attorino</w:t>
-            </w:r>
-            <w:r>
-              <w:rPr>
-                <w:b/>
-                <w:bCs/>
-              </w:rPr>
-              <w:t xml:space="preserve"> può modificare il nome, il cognome, numero di telefono</w:t>
-            </w:r>
-            <w:r>
-              <w:rPr>
-                <w:b/>
-                <w:bCs/>
-              </w:rPr>
-              <w:t>, città di consegna e provincia, orario di inizio disponibilità consegna, orario di fine disponibilità consegna, giorni di disponibilità</w:t>
-            </w:r>
-            <w:r>
-              <w:rPr>
-                <w:b/>
-                <w:bCs/>
-              </w:rPr>
+            <w:tcBorders>
+              <w:bottom w:val="single" w:sz="4" w:space="0" w:color="auto"/>
+            </w:tcBorders>
+          </w:tcPr>
+          <w:p>
+            <w:pPr>
+              <w:pStyle w:val="Paragrafoelenco"/>
+              <w:numPr>
+                <w:ilvl w:val="0"/>
+                <w:numId w:val="1"/>
+              </w:numPr>
+              <w:rPr>
+                <w:b/>
+                <w:bCs/>
+              </w:rPr>
+            </w:pPr>
+            <w:r>
+              <w:t>Il Fattorino può modificare il nome, il cognome, numero di telefono, città di consegna e provincia, orario di inizio disponibilità consegna, orario di fine disponibilità consegna, giorni di disponibilità.</w:t>
+            </w:r>
+            <w:r>
+              <w:t xml:space="preserve"> </w:t>
+            </w:r>
+            <w:r>
+              <w:t>Può modificare la password inserendo la password attuale e la nuova password</w:t>
+            </w:r>
+            <w:r>
+              <w:t xml:space="preserve">. </w:t>
+            </w:r>
+            <w:r>
+              <w:t>Non può modificare l’email.</w:t>
+            </w:r>
+          </w:p>
+          <w:p>
+            <w:pPr>
+              <w:pStyle w:val="Paragrafoelenco"/>
+              <w:rPr>
+                <w:b/>
+                <w:bCs/>
+              </w:rPr>
+            </w:pPr>
+          </w:p>
+        </w:tc>
+        <w:tc>
+          <w:tcPr>
+            <w:tcW w:w="4124" w:type="dxa"/>
+          </w:tcPr>
+          <w:p>
+            <w:pPr>
+              <w:pStyle w:val="Paragrafoelenco"/>
+            </w:pPr>
+          </w:p>
+        </w:tc>
+      </w:tr>
+      <w:tr>
+        <w:trPr>
+          <w:trHeight w:val="889"/>
+        </w:trPr>
+        <w:tc>
+          <w:tcPr>
+            <w:tcW w:w="2354" w:type="dxa"/>
+            <w:vMerge/>
+          </w:tcPr>
+          <w:p>
+            <w:pPr>
+              <w:rPr>
+                <w:b/>
+                <w:bCs/>
+              </w:rPr>
+            </w:pPr>
+          </w:p>
+        </w:tc>
+        <w:tc>
+          <w:tcPr>
+            <w:tcW w:w="3539" w:type="dxa"/>
+          </w:tcPr>
+          <w:p>
+            <w:pPr>
+              <w:pStyle w:val="Paragrafoelenco"/>
+              <w:numPr>
+                <w:ilvl w:val="0"/>
+                <w:numId w:val="1"/>
+              </w:numPr>
+              <w:rPr>
+                <w:b/>
+                <w:bCs/>
+              </w:rPr>
+            </w:pPr>
+            <w:r>
+              <w:t>Il Fattorino conferma i cambiamenti apportati</w:t>
+            </w:r>
+          </w:p>
+          <w:p>
+            <w:pPr>
+              <w:pStyle w:val="Paragrafoelenco"/>
+            </w:pPr>
+          </w:p>
+        </w:tc>
+        <w:tc>
+          <w:tcPr>
+            <w:tcW w:w="4124" w:type="dxa"/>
+          </w:tcPr>
+          <w:p>
+            <w:pPr>
+              <w:pStyle w:val="Paragrafoelenco"/>
+            </w:pPr>
+          </w:p>
+        </w:tc>
+      </w:tr>
+      <w:tr>
+        <w:trPr>
+          <w:trHeight w:val="668"/>
+        </w:trPr>
+        <w:tc>
+          <w:tcPr>
+            <w:tcW w:w="2354" w:type="dxa"/>
+            <w:vMerge/>
+          </w:tcPr>
+          <w:p>
+            <w:pPr>
+              <w:rPr>
+                <w:b/>
+                <w:bCs/>
+              </w:rPr>
+            </w:pPr>
+          </w:p>
+        </w:tc>
+        <w:tc>
+          <w:tcPr>
+            <w:tcW w:w="3539" w:type="dxa"/>
+            <w:tcBorders>
+              <w:bottom w:val="single" w:sz="4" w:space="0" w:color="auto"/>
+            </w:tcBorders>
+          </w:tcPr>
+          <w:p>
+            <w:pPr>
+              <w:pStyle w:val="Paragrafoelenco"/>
+            </w:pPr>
+          </w:p>
+        </w:tc>
+        <w:tc>
+          <w:tcPr>
+            <w:tcW w:w="4124" w:type="dxa"/>
+            <w:vMerge w:val="restart"/>
+          </w:tcPr>
+          <w:p>
+            <w:pPr>
+              <w:pStyle w:val="Paragrafoelenco"/>
+              <w:numPr>
+                <w:ilvl w:val="0"/>
+                <w:numId w:val="1"/>
+              </w:numPr>
+            </w:pPr>
+            <w:r>
+              <w:t>Il sistema apporta i cambiamenti al profilo Fattorino</w:t>
+            </w:r>
+            <w:r>
               <w:t>.</w:t>
             </w:r>
           </w:p>
-          <w:p>
-            <w:pPr>
-              <w:rPr>
-                <w:b/>
-                <w:bCs/>
-              </w:rPr>
-            </w:pPr>
-            <w:r>
-              <w:rPr>
-                <w:b/>
-                <w:bCs/>
-              </w:rPr>
-              <w:t>Può modificare la password inserendo la password attuale e la nuova password.</w:t>
-            </w:r>
-          </w:p>
-          <w:p>
-            <w:pPr>
-              <w:rPr>
-                <w:b/>
-                <w:bCs/>
-              </w:rPr>
-            </w:pPr>
-            <w:r>
-              <w:rPr>
-                <w:b/>
-                <w:bCs/>
-              </w:rPr>
-              <w:t>Non può modificare l’email.</w:t>
-            </w:r>
-          </w:p>
-          <w:p>
-            <w:pPr>
-              <w:rPr>
-                <w:b/>
-                <w:bCs/>
-              </w:rPr>
-            </w:pPr>
-            <w:r>
-              <w:rPr>
-                <w:b/>
-                <w:bCs/>
-              </w:rPr>
-              <w:t xml:space="preserve">Il </w:t>
-            </w:r>
-            <w:r>
-              <w:rPr>
-                <w:b/>
-                <w:bCs/>
-              </w:rPr>
-              <w:t>F</w:t>
-            </w:r>
-            <w:r>
-              <w:rPr>
-                <w:b/>
-                <w:bCs/>
-              </w:rPr>
-              <w:t>attorino</w:t>
-            </w:r>
-            <w:r>
-              <w:rPr>
-                <w:b/>
-                <w:bCs/>
-              </w:rPr>
-              <w:t xml:space="preserve"> conferma i cambiamenti apportati</w:t>
-            </w:r>
-          </w:p>
-        </w:tc>
-        <w:tc>
-          <w:tcPr>
-            <w:tcW w:w="4123" w:type="dxa"/>
-          </w:tcPr>
-          <w:p>
-            <w:pPr>
-              <w:rPr>
-                <w:b/>
-                <w:bCs/>
-              </w:rPr>
-            </w:pPr>
-            <w:r>
-              <w:rPr>
-                <w:b/>
-                <w:bCs/>
-              </w:rPr>
-              <w:t xml:space="preserve">Il sistema controlla i dati inseriti, assicurandosi che nessun campo sia vuoto, che la password precedente sia associata alla mail </w:t>
-            </w:r>
-            <w:r>
-              <w:rPr>
-                <w:b/>
-                <w:bCs/>
-              </w:rPr>
-              <w:t xml:space="preserve">del </w:t>
-            </w:r>
-            <w:r>
-              <w:rPr>
-                <w:b/>
-                <w:bCs/>
-              </w:rPr>
-              <w:t>F</w:t>
-            </w:r>
-            <w:r>
-              <w:rPr>
-                <w:b/>
-                <w:bCs/>
-              </w:rPr>
-              <w:t>attorino</w:t>
-            </w:r>
-            <w:r>
-              <w:rPr>
-                <w:b/>
-                <w:bCs/>
-              </w:rPr>
-              <w:t xml:space="preserve"> e sia diversa dalla nuova password inserita.</w:t>
-            </w:r>
-          </w:p>
-          <w:p>
-            <w:pPr>
-              <w:rPr>
-                <w:b/>
-                <w:bCs/>
-              </w:rPr>
-            </w:pPr>
-            <w:r>
-              <w:rPr>
-                <w:b/>
-                <w:bCs/>
-              </w:rPr>
-              <w:t xml:space="preserve">Il sistema apporta i cambiamenti al profilo </w:t>
-            </w:r>
-            <w:r>
-              <w:rPr>
-                <w:b/>
-                <w:bCs/>
-              </w:rPr>
-              <w:t>F</w:t>
-            </w:r>
-            <w:r>
-              <w:rPr>
-                <w:b/>
-                <w:bCs/>
-              </w:rPr>
-              <w:t>attorino</w:t>
-            </w:r>
-            <w:r>
-              <w:rPr>
-                <w:b/>
-                <w:bCs/>
-              </w:rPr>
-              <w:t xml:space="preserve"> e visualizza il profilo aggiornato</w:t>
-            </w:r>
+        </w:tc>
+      </w:tr>
+      <w:tr>
+        <w:trPr>
+          <w:trHeight w:val="707"/>
+        </w:trPr>
+        <w:tc>
+          <w:tcPr>
+            <w:tcW w:w="2354" w:type="dxa"/>
+            <w:vMerge/>
+          </w:tcPr>
+          <w:p>
+            <w:pPr>
+              <w:rPr>
+                <w:b/>
+                <w:bCs/>
+              </w:rPr>
+            </w:pPr>
+          </w:p>
+        </w:tc>
+        <w:tc>
+          <w:tcPr>
+            <w:tcW w:w="3539" w:type="dxa"/>
+            <w:tcBorders>
+              <w:bottom w:val="single" w:sz="4" w:space="0" w:color="auto"/>
+            </w:tcBorders>
+          </w:tcPr>
+          <w:p>
+            <w:pPr>
+              <w:pStyle w:val="Paragrafoelenco"/>
+              <w:numPr>
+                <w:ilvl w:val="0"/>
+                <w:numId w:val="1"/>
+              </w:numPr>
+            </w:pPr>
+            <w:r>
+              <w:t>Il Fattorino visualizza il profilo aggiornato</w:t>
+            </w:r>
+            <w:bookmarkStart w:id="0" w:name="_GoBack"/>
+            <w:bookmarkEnd w:id="0"/>
+          </w:p>
+        </w:tc>
+        <w:tc>
+          <w:tcPr>
+            <w:tcW w:w="4124" w:type="dxa"/>
+            <w:vMerge/>
+          </w:tcPr>
+          <w:p>
+            <w:pPr>
+              <w:pStyle w:val="Paragrafoelenco"/>
+              <w:numPr>
+                <w:ilvl w:val="0"/>
+                <w:numId w:val="1"/>
+              </w:numPr>
+            </w:pPr>
           </w:p>
         </w:tc>
       </w:tr>
@@ -761,6 +758,194 @@
     </w:sectPr>
   </w:body>
 </w:document>
+</file>
+
+<file path=word/numbering.xml><?xml version="1.0" encoding="utf-8"?>
+<w:numbering xmlns:wpc="http://schemas.microsoft.com/office/word/2010/wordprocessingCanvas" xmlns:cx="http://schemas.microsoft.com/office/drawing/2014/chartex" xmlns:cx1="http://schemas.microsoft.com/office/drawing/2015/9/8/chartex" xmlns:cx2="http://schemas.microsoft.com/office/drawing/2015/10/21/chartex" xmlns:cx3="http://schemas.microsoft.com/office/drawing/2016/5/9/chartex" xmlns:cx4="http://schemas.microsoft.com/office/drawing/2016/5/10/chartex" xmlns:cx5="http://schemas.microsoft.com/office/drawing/2016/5/11/chartex" xmlns:cx6="http://schemas.microsoft.com/office/drawing/2016/5/12/chartex" xmlns:cx7="http://schemas.microsoft.com/office/drawing/2016/5/13/chartex" xmlns:cx8="http://schemas.microsoft.com/office/drawing/2016/5/14/chartex" xmlns:mc="http://schemas.openxmlformats.org/markup-compatibility/2006" xmlns:aink="http://schemas.microsoft.com/office/drawing/2016/ink" xmlns:am3d="http://schemas.microsoft.com/office/drawing/2017/model3d" xmlns:o="urn:schemas-microsoft-com:office:office" xmlns:r="http://schemas.openxmlformats.org/officeDocument/2006/relationships" xmlns:m="http://schemas.openxmlformats.org/officeDocument/2006/math" xmlns:v="urn:schemas-microsoft-com:vml" xmlns:wp14="http://schemas.microsoft.com/office/word/2010/wordprocessingDrawing" xmlns:wp="http://schemas.openxmlformats.org/drawingml/2006/wordprocessingDrawing" xmlns:w10="urn:schemas-microsoft-com:office:word" xmlns:w="http://schemas.openxmlformats.org/wordprocessingml/2006/main" xmlns:w14="http://schemas.microsoft.com/office/word/2010/wordml" xmlns:w15="http://schemas.microsoft.com/office/word/2012/wordml" xmlns:w16cid="http://schemas.microsoft.com/office/word/2016/wordml/cid" xmlns:w16se="http://schemas.microsoft.com/office/word/2015/wordml/symex" xmlns:wpg="http://schemas.microsoft.com/office/word/2010/wordprocessingGroup" xmlns:wpi="http://schemas.microsoft.com/office/word/2010/wordprocessingInk" xmlns:wne="http://schemas.microsoft.com/office/word/2006/wordml" xmlns:wps="http://schemas.microsoft.com/office/word/2010/wordprocessingShape" mc:Ignorable="w14 w15 w16se w16cid wp14">
+  <w:abstractNum w:abstractNumId="0" w15:restartNumberingAfterBreak="0">
+    <w:nsid w:val="1A6A015A"/>
+    <w:multiLevelType w:val="hybridMultilevel"/>
+    <w:tmpl w:val="7D1AEC42"/>
+    <w:lvl w:ilvl="0" w:tplc="468A81CE">
+      <w:start w:val="1"/>
+      <w:numFmt w:val="decimal"/>
+      <w:lvlText w:val="%1."/>
+      <w:lvlJc w:val="left"/>
+      <w:pPr>
+        <w:ind w:left="720" w:hanging="360"/>
+      </w:pPr>
+      <w:rPr>
+        <w:rFonts w:hint="default"/>
+        <w:b w:val="0"/>
+        <w:bCs w:val="0"/>
+      </w:rPr>
+    </w:lvl>
+    <w:lvl w:ilvl="1" w:tplc="04100019" w:tentative="1">
+      <w:start w:val="1"/>
+      <w:numFmt w:val="lowerLetter"/>
+      <w:lvlText w:val="%2."/>
+      <w:lvlJc w:val="left"/>
+      <w:pPr>
+        <w:ind w:left="1440" w:hanging="360"/>
+      </w:pPr>
+    </w:lvl>
+    <w:lvl w:ilvl="2" w:tplc="0410001B" w:tentative="1">
+      <w:start w:val="1"/>
+      <w:numFmt w:val="lowerRoman"/>
+      <w:lvlText w:val="%3."/>
+      <w:lvlJc w:val="right"/>
+      <w:pPr>
+        <w:ind w:left="2160" w:hanging="180"/>
+      </w:pPr>
+    </w:lvl>
+    <w:lvl w:ilvl="3" w:tplc="0410000F" w:tentative="1">
+      <w:start w:val="1"/>
+      <w:numFmt w:val="decimal"/>
+      <w:lvlText w:val="%4."/>
+      <w:lvlJc w:val="left"/>
+      <w:pPr>
+        <w:ind w:left="2880" w:hanging="360"/>
+      </w:pPr>
+    </w:lvl>
+    <w:lvl w:ilvl="4" w:tplc="04100019" w:tentative="1">
+      <w:start w:val="1"/>
+      <w:numFmt w:val="lowerLetter"/>
+      <w:lvlText w:val="%5."/>
+      <w:lvlJc w:val="left"/>
+      <w:pPr>
+        <w:ind w:left="3600" w:hanging="360"/>
+      </w:pPr>
+    </w:lvl>
+    <w:lvl w:ilvl="5" w:tplc="0410001B" w:tentative="1">
+      <w:start w:val="1"/>
+      <w:numFmt w:val="lowerRoman"/>
+      <w:lvlText w:val="%6."/>
+      <w:lvlJc w:val="right"/>
+      <w:pPr>
+        <w:ind w:left="4320" w:hanging="180"/>
+      </w:pPr>
+    </w:lvl>
+    <w:lvl w:ilvl="6" w:tplc="0410000F" w:tentative="1">
+      <w:start w:val="1"/>
+      <w:numFmt w:val="decimal"/>
+      <w:lvlText w:val="%7."/>
+      <w:lvlJc w:val="left"/>
+      <w:pPr>
+        <w:ind w:left="5040" w:hanging="360"/>
+      </w:pPr>
+    </w:lvl>
+    <w:lvl w:ilvl="7" w:tplc="04100019" w:tentative="1">
+      <w:start w:val="1"/>
+      <w:numFmt w:val="lowerLetter"/>
+      <w:lvlText w:val="%8."/>
+      <w:lvlJc w:val="left"/>
+      <w:pPr>
+        <w:ind w:left="5760" w:hanging="360"/>
+      </w:pPr>
+    </w:lvl>
+    <w:lvl w:ilvl="8" w:tplc="0410001B" w:tentative="1">
+      <w:start w:val="1"/>
+      <w:numFmt w:val="lowerRoman"/>
+      <w:lvlText w:val="%9."/>
+      <w:lvlJc w:val="right"/>
+      <w:pPr>
+        <w:ind w:left="6480" w:hanging="180"/>
+      </w:pPr>
+    </w:lvl>
+  </w:abstractNum>
+  <w:abstractNum w:abstractNumId="1" w15:restartNumberingAfterBreak="0">
+    <w:nsid w:val="2AF94C88"/>
+    <w:multiLevelType w:val="hybridMultilevel"/>
+    <w:tmpl w:val="6D5AAD7C"/>
+    <w:lvl w:ilvl="0" w:tplc="0410000F">
+      <w:start w:val="1"/>
+      <w:numFmt w:val="decimal"/>
+      <w:lvlText w:val="%1."/>
+      <w:lvlJc w:val="left"/>
+      <w:pPr>
+        <w:ind w:left="720" w:hanging="360"/>
+      </w:pPr>
+    </w:lvl>
+    <w:lvl w:ilvl="1" w:tplc="04100019" w:tentative="1">
+      <w:start w:val="1"/>
+      <w:numFmt w:val="lowerLetter"/>
+      <w:lvlText w:val="%2."/>
+      <w:lvlJc w:val="left"/>
+      <w:pPr>
+        <w:ind w:left="1440" w:hanging="360"/>
+      </w:pPr>
+    </w:lvl>
+    <w:lvl w:ilvl="2" w:tplc="0410001B" w:tentative="1">
+      <w:start w:val="1"/>
+      <w:numFmt w:val="lowerRoman"/>
+      <w:lvlText w:val="%3."/>
+      <w:lvlJc w:val="right"/>
+      <w:pPr>
+        <w:ind w:left="2160" w:hanging="180"/>
+      </w:pPr>
+    </w:lvl>
+    <w:lvl w:ilvl="3" w:tplc="0410000F" w:tentative="1">
+      <w:start w:val="1"/>
+      <w:numFmt w:val="decimal"/>
+      <w:lvlText w:val="%4."/>
+      <w:lvlJc w:val="left"/>
+      <w:pPr>
+        <w:ind w:left="2880" w:hanging="360"/>
+      </w:pPr>
+    </w:lvl>
+    <w:lvl w:ilvl="4" w:tplc="04100019" w:tentative="1">
+      <w:start w:val="1"/>
+      <w:numFmt w:val="lowerLetter"/>
+      <w:lvlText w:val="%5."/>
+      <w:lvlJc w:val="left"/>
+      <w:pPr>
+        <w:ind w:left="3600" w:hanging="360"/>
+      </w:pPr>
+    </w:lvl>
+    <w:lvl w:ilvl="5" w:tplc="0410001B" w:tentative="1">
+      <w:start w:val="1"/>
+      <w:numFmt w:val="lowerRoman"/>
+      <w:lvlText w:val="%6."/>
+      <w:lvlJc w:val="right"/>
+      <w:pPr>
+        <w:ind w:left="4320" w:hanging="180"/>
+      </w:pPr>
+    </w:lvl>
+    <w:lvl w:ilvl="6" w:tplc="0410000F" w:tentative="1">
+      <w:start w:val="1"/>
+      <w:numFmt w:val="decimal"/>
+      <w:lvlText w:val="%7."/>
+      <w:lvlJc w:val="left"/>
+      <w:pPr>
+        <w:ind w:left="5040" w:hanging="360"/>
+      </w:pPr>
+    </w:lvl>
+    <w:lvl w:ilvl="7" w:tplc="04100019" w:tentative="1">
+      <w:start w:val="1"/>
+      <w:numFmt w:val="lowerLetter"/>
+      <w:lvlText w:val="%8."/>
+      <w:lvlJc w:val="left"/>
+      <w:pPr>
+        <w:ind w:left="5760" w:hanging="360"/>
+      </w:pPr>
+    </w:lvl>
+    <w:lvl w:ilvl="8" w:tplc="0410001B" w:tentative="1">
+      <w:start w:val="1"/>
+      <w:numFmt w:val="lowerRoman"/>
+      <w:lvlText w:val="%9."/>
+      <w:lvlJc w:val="right"/>
+      <w:pPr>
+        <w:ind w:left="6480" w:hanging="180"/>
+      </w:pPr>
+    </w:lvl>
+  </w:abstractNum>
+  <w:num w:numId="1">
+    <w:abstractNumId w:val="0"/>
+  </w:num>
+  <w:num w:numId="2">
+    <w:abstractNumId w:val="1"/>
+  </w:num>
+</w:numbering>
 </file>
 
 <file path=word/styles.xml><?xml version="1.0" encoding="utf-8"?>
@@ -1209,6 +1394,17 @@
       </w:tblBorders>
     </w:tblPr>
   </w:style>
+  <w:style w:type="paragraph" w:styleId="Paragrafoelenco">
+    <w:name w:val="List Paragraph"/>
+    <w:basedOn w:val="Normale"/>
+    <w:uiPriority w:val="34"/>
+    <w:qFormat/>
+    <w:rsid w:val="0020493A"/>
+    <w:pPr>
+      <w:ind w:left="720"/>
+      <w:contextualSpacing/>
+    </w:pPr>
+  </w:style>
 </w:styles>
 </file>
 

</xml_diff>